<commit_message>
Added more detailed information for BIOL 4211, and created consistent image naming system.
</commit_message>
<xml_diff>
--- a/Code-Cheatsheet.docx
+++ b/Code-Cheatsheet.docx
@@ -10,6 +10,7 @@
           <w:rFonts w:ascii="Segoe UI Light" w:hAnsi="Segoe UI Light" w:cs="Segoe UI Light"/>
           <w:sz w:val="72"/>
           <w:szCs w:val="52"/>
+          <w:lang w:val="fr-CA"/>
         </w:rPr>
       </w:pPr>
       <w:r>
@@ -17,6 +18,7 @@
           <w:rFonts w:ascii="Segoe UI Light" w:hAnsi="Segoe UI Light" w:cs="Segoe UI Light"/>
           <w:sz w:val="72"/>
           <w:szCs w:val="52"/>
+          <w:lang w:val="fr-CA"/>
         </w:rPr>
         <w:t xml:space="preserve">Codes </w:t>
       </w:r>
@@ -26,6 +28,7 @@
           <w:rFonts w:ascii="Segoe UI Light" w:hAnsi="Segoe UI Light" w:cs="Segoe UI Light"/>
           <w:sz w:val="72"/>
           <w:szCs w:val="52"/>
+          <w:lang w:val="fr-CA"/>
         </w:rPr>
         <w:t>Cheatsheet</w:t>
       </w:r>
@@ -41,6 +44,7 @@
           <w:iCs/>
           <w:sz w:val="28"/>
           <w:szCs w:val="22"/>
+          <w:lang w:val="fr-CA"/>
         </w:rPr>
       </w:pPr>
       <w:r>
@@ -50,11 +54,55 @@
           <w:iCs/>
           <w:sz w:val="28"/>
           <w:szCs w:val="22"/>
+          <w:lang w:val="fr-CA"/>
         </w:rPr>
-        <w:t>For LaTeX Magazine template</w:t>
+        <w:t xml:space="preserve">For </w:t>
       </w:r>
+      <w:proofErr w:type="spellStart"/>
+      <w:r>
+        <w:rPr>
+          <w:rFonts w:ascii="Segoe UI Light" w:hAnsi="Segoe UI Light" w:cs="Segoe UI Light"/>
+          <w:i/>
+          <w:iCs/>
+          <w:sz w:val="28"/>
+          <w:szCs w:val="22"/>
+          <w:lang w:val="fr-CA"/>
+        </w:rPr>
+        <w:t>LaTeX</w:t>
+      </w:r>
+      <w:proofErr w:type="spellEnd"/>
+      <w:r>
+        <w:rPr>
+          <w:rFonts w:ascii="Segoe UI Light" w:hAnsi="Segoe UI Light" w:cs="Segoe UI Light"/>
+          <w:i/>
+          <w:iCs/>
+          <w:sz w:val="28"/>
+          <w:szCs w:val="22"/>
+          <w:lang w:val="fr-CA"/>
+        </w:rPr>
+        <w:t xml:space="preserve"> Magazine </w:t>
+      </w:r>
+      <w:proofErr w:type="spellStart"/>
+      <w:r>
+        <w:rPr>
+          <w:rFonts w:ascii="Segoe UI Light" w:hAnsi="Segoe UI Light" w:cs="Segoe UI Light"/>
+          <w:i/>
+          <w:iCs/>
+          <w:sz w:val="28"/>
+          <w:szCs w:val="22"/>
+          <w:lang w:val="fr-CA"/>
+        </w:rPr>
+        <w:t>template</w:t>
+      </w:r>
+      <w:proofErr w:type="spellEnd"/>
     </w:p>
-    <w:p/>
+    <w:p>
+      <w:pPr>
+        <w:rPr>
+          <w:lang w:val="fr-CA"/>
+        </w:rPr>
+      </w:pPr>
+    </w:p>
     <w:tbl>
       <w:tblPr>
         <w:tblStyle w:val="Segoe-Table"/>
@@ -91,7 +139,6 @@
               <w:jc w:val="right"/>
               <w:rPr>
                 <w:rFonts w:cs="Segoe UI"/>
-                <w:color w:val="7F7F7F" w:themeColor="text1" w:themeTint="80"/>
                 <w:szCs w:val="24"/>
                 <w:lang w:eastAsia="en-CA"/>
               </w:rPr>
@@ -99,7 +146,6 @@
             <w:r>
               <w:rPr>
                 <w:rFonts w:cs="Segoe UI"/>
-                <w:color w:val="7F7F7F" w:themeColor="text1" w:themeTint="80"/>
                 <w:szCs w:val="24"/>
                 <w:lang w:eastAsia="en-CA"/>
               </w:rPr>
@@ -240,17 +286,17 @@
                 <w:sz w:val="22"/>
                 <w:szCs w:val="22"/>
               </w:rPr>
-              <w:t>{\color{white}</w:t>
-            </w:r>
-            <w:r>
-              <w:rPr>
-                <w:rFonts w:cs="Segoe UI"/>
-                <w:bCs/>
-                <w:kern w:val="0"/>
-                <w:sz w:val="22"/>
-                <w:szCs w:val="22"/>
-              </w:rPr>
-              <w:t xml:space="preserve"> article title}</w:t>
+              <w:t>{\color{white} article title}</w:t>
+            </w:r>
+            <w:r>
+              <w:rPr>
+                <w:rFonts w:cs="Segoe UI"/>
+                <w:bCs/>
+                <w:kern w:val="0"/>
+                <w:sz w:val="22"/>
+                <w:szCs w:val="22"/>
+              </w:rPr>
+              <w:t xml:space="preserve"> if the header image is dark</w:t>
             </w:r>
           </w:p>
         </w:tc>
@@ -276,7 +322,6 @@
               <w:jc w:val="right"/>
               <w:rPr>
                 <w:rFonts w:eastAsia="Times New Roman" w:cs="Segoe UI"/>
-                <w:color w:val="7F7F7F" w:themeColor="text1" w:themeTint="80"/>
                 <w:kern w:val="0"/>
                 <w:szCs w:val="24"/>
                 <w:lang w:eastAsia="en-CA"/>
@@ -286,7 +331,6 @@
             <w:r>
               <w:rPr>
                 <w:rFonts w:eastAsia="Times New Roman" w:cs="Segoe UI"/>
-                <w:color w:val="7F7F7F" w:themeColor="text1" w:themeTint="80"/>
                 <w:kern w:val="0"/>
                 <w:szCs w:val="24"/>
                 <w:lang w:eastAsia="en-CA"/>
@@ -535,7 +579,6 @@
               <w:jc w:val="right"/>
               <w:rPr>
                 <w:rFonts w:eastAsia="Times New Roman" w:cs="Segoe UI"/>
-                <w:color w:val="7F7F7F" w:themeColor="text1" w:themeTint="80"/>
                 <w:kern w:val="0"/>
                 <w:szCs w:val="24"/>
                 <w:lang w:eastAsia="en-CA"/>
@@ -545,7 +588,6 @@
             <w:r>
               <w:rPr>
                 <w:rFonts w:eastAsia="Times New Roman" w:cs="Segoe UI"/>
-                <w:color w:val="7F7F7F" w:themeColor="text1" w:themeTint="80"/>
                 <w:kern w:val="0"/>
                 <w:szCs w:val="24"/>
                 <w:lang w:eastAsia="en-CA"/>
@@ -690,7 +732,6 @@
               <w:jc w:val="right"/>
               <w:rPr>
                 <w:rFonts w:eastAsia="Times New Roman" w:cs="Segoe UI"/>
-                <w:color w:val="7F7F7F" w:themeColor="text1" w:themeTint="80"/>
                 <w:kern w:val="0"/>
                 <w:szCs w:val="24"/>
                 <w:lang w:eastAsia="en-CA"/>
@@ -700,7 +741,6 @@
             <w:r>
               <w:rPr>
                 <w:rFonts w:eastAsia="Times New Roman" w:cs="Segoe UI"/>
-                <w:color w:val="7F7F7F" w:themeColor="text1" w:themeTint="80"/>
                 <w:kern w:val="0"/>
                 <w:szCs w:val="24"/>
                 <w:lang w:eastAsia="en-CA"/>
@@ -760,25 +800,7 @@
                 <w:sz w:val="22"/>
                 <w:szCs w:val="22"/>
               </w:rPr>
-              <w:t>{</w:t>
-            </w:r>
-            <w:r>
-              <w:rPr>
-                <w:rFonts w:cs="Segoe UI"/>
-                <w:kern w:val="0"/>
-                <w:sz w:val="22"/>
-                <w:szCs w:val="22"/>
-              </w:rPr>
-              <w:t>O</w:t>
-            </w:r>
-            <w:r>
-              <w:rPr>
-                <w:rFonts w:cs="Segoe UI"/>
-                <w:kern w:val="0"/>
-                <w:sz w:val="22"/>
-                <w:szCs w:val="22"/>
-              </w:rPr>
-              <w:t>}{</w:t>
+              <w:t>{O}{</w:t>
             </w:r>
             <w:proofErr w:type="spellStart"/>
             <w:r>
@@ -798,16 +820,7 @@
                 <w:sz w:val="22"/>
                 <w:szCs w:val="22"/>
               </w:rPr>
-              <w:t xml:space="preserve">} </w:t>
-            </w:r>
-            <w:r>
-              <w:rPr>
-                <w:rFonts w:cs="Segoe UI"/>
-                <w:kern w:val="0"/>
-                <w:sz w:val="22"/>
-                <w:szCs w:val="22"/>
-              </w:rPr>
-              <w:t>upon a time…</w:t>
+              <w:t>} upon a time…</w:t>
             </w:r>
           </w:p>
         </w:tc>
@@ -833,7 +846,6 @@
               <w:jc w:val="right"/>
               <w:rPr>
                 <w:rFonts w:eastAsia="Times New Roman" w:cs="Segoe UI"/>
-                <w:color w:val="7F7F7F" w:themeColor="text1" w:themeTint="80"/>
                 <w:kern w:val="0"/>
                 <w:szCs w:val="24"/>
                 <w:lang w:eastAsia="en-CA"/>
@@ -843,7 +855,6 @@
             <w:r>
               <w:rPr>
                 <w:rFonts w:eastAsia="Times New Roman" w:cs="Segoe UI"/>
-                <w:color w:val="7F7F7F" w:themeColor="text1" w:themeTint="80"/>
                 <w:kern w:val="0"/>
                 <w:szCs w:val="24"/>
                 <w:lang w:eastAsia="en-CA"/>
@@ -897,16 +908,7 @@
                 <w:sz w:val="22"/>
                 <w:szCs w:val="22"/>
               </w:rPr>
-              <w:t>Insert heading 2 title here</w:t>
-            </w:r>
-            <w:r>
-              <w:rPr>
-                <w:rFonts w:cs="Segoe UI"/>
-                <w:kern w:val="0"/>
-                <w:sz w:val="22"/>
-                <w:szCs w:val="22"/>
-              </w:rPr>
-              <w:t>}</w:t>
+              <w:t>Insert heading 2 title here}</w:t>
             </w:r>
           </w:p>
           <w:p>
@@ -939,25 +941,7 @@
                 <w:sz w:val="22"/>
                 <w:szCs w:val="22"/>
               </w:rPr>
-              <w:t>sub</w:t>
-            </w:r>
-            <w:r>
-              <w:rPr>
-                <w:rFonts w:cs="Segoe UI"/>
-                <w:kern w:val="0"/>
-                <w:sz w:val="22"/>
-                <w:szCs w:val="22"/>
-              </w:rPr>
-              <w:t>sub</w:t>
-            </w:r>
-            <w:r>
-              <w:rPr>
-                <w:rFonts w:cs="Segoe UI"/>
-                <w:kern w:val="0"/>
-                <w:sz w:val="22"/>
-                <w:szCs w:val="22"/>
-              </w:rPr>
-              <w:t>section{</w:t>
+              <w:t>subsubsection{</w:t>
             </w:r>
             <w:proofErr w:type="gramEnd"/>
             <w:r>
@@ -967,16 +951,7 @@
                 <w:sz w:val="22"/>
                 <w:szCs w:val="22"/>
               </w:rPr>
-              <w:t>Insert heading 3 title here</w:t>
-            </w:r>
-            <w:r>
-              <w:rPr>
-                <w:rFonts w:cs="Segoe UI"/>
-                <w:kern w:val="0"/>
-                <w:sz w:val="22"/>
-                <w:szCs w:val="22"/>
-              </w:rPr>
-              <w:t>}</w:t>
+              <w:t>Insert heading 3 title here}</w:t>
             </w:r>
           </w:p>
         </w:tc>
@@ -1002,7 +977,6 @@
               <w:jc w:val="right"/>
               <w:rPr>
                 <w:rFonts w:eastAsia="Times New Roman" w:cs="Segoe UI"/>
-                <w:color w:val="7F7F7F" w:themeColor="text1" w:themeTint="80"/>
                 <w:kern w:val="0"/>
                 <w:szCs w:val="24"/>
                 <w:lang w:eastAsia="en-CA"/>
@@ -1012,7 +986,6 @@
             <w:r>
               <w:rPr>
                 <w:rFonts w:eastAsia="Times New Roman" w:cs="Segoe UI"/>
-                <w:color w:val="7F7F7F" w:themeColor="text1" w:themeTint="80"/>
                 <w:kern w:val="0"/>
                 <w:szCs w:val="24"/>
                 <w:lang w:eastAsia="en-CA"/>
@@ -1135,7 +1108,6 @@
               <w:jc w:val="right"/>
               <w:rPr>
                 <w:rFonts w:eastAsia="Times New Roman" w:cs="Segoe UI"/>
-                <w:color w:val="7F7F7F" w:themeColor="text1" w:themeTint="80"/>
                 <w:kern w:val="0"/>
                 <w:szCs w:val="24"/>
                 <w:lang w:eastAsia="en-CA"/>
@@ -1145,7 +1117,6 @@
             <w:r>
               <w:rPr>
                 <w:rFonts w:eastAsia="Times New Roman" w:cs="Segoe UI"/>
-                <w:color w:val="7F7F7F" w:themeColor="text1" w:themeTint="80"/>
                 <w:kern w:val="0"/>
                 <w:szCs w:val="24"/>
                 <w:lang w:eastAsia="en-CA"/>
@@ -1255,7 +1226,6 @@
               <w:jc w:val="right"/>
               <w:rPr>
                 <w:rFonts w:eastAsia="Times New Roman" w:cs="Segoe UI"/>
-                <w:color w:val="7F7F7F" w:themeColor="text1" w:themeTint="80"/>
                 <w:kern w:val="0"/>
                 <w:szCs w:val="24"/>
                 <w:lang w:eastAsia="en-CA"/>
@@ -1265,7 +1235,6 @@
             <w:r>
               <w:rPr>
                 <w:rFonts w:eastAsia="Times New Roman" w:cs="Segoe UI"/>
-                <w:color w:val="7F7F7F" w:themeColor="text1" w:themeTint="80"/>
                 <w:kern w:val="0"/>
                 <w:szCs w:val="24"/>
                 <w:lang w:eastAsia="en-CA"/>
@@ -1333,7 +1302,6 @@
               <w:jc w:val="right"/>
               <w:rPr>
                 <w:rFonts w:eastAsia="Times New Roman" w:cs="Segoe UI"/>
-                <w:color w:val="7F7F7F" w:themeColor="text1" w:themeTint="80"/>
                 <w:kern w:val="0"/>
                 <w:szCs w:val="24"/>
                 <w:lang w:eastAsia="en-CA"/>
@@ -1343,7 +1311,6 @@
             <w:r>
               <w:rPr>
                 <w:rFonts w:eastAsia="Times New Roman" w:cs="Segoe UI"/>
-                <w:color w:val="7F7F7F" w:themeColor="text1" w:themeTint="80"/>
                 <w:kern w:val="0"/>
                 <w:szCs w:val="24"/>
                 <w:lang w:eastAsia="en-CA"/>
@@ -1354,7 +1321,6 @@
             <w:r>
               <w:rPr>
                 <w:rFonts w:eastAsia="Times New Roman" w:cs="Segoe UI"/>
-                <w:color w:val="7F7F7F" w:themeColor="text1" w:themeTint="80"/>
                 <w:kern w:val="0"/>
                 <w:szCs w:val="24"/>
                 <w:lang w:eastAsia="en-CA"/>
@@ -1365,7 +1331,6 @@
             <w:r>
               <w:rPr>
                 <w:rFonts w:eastAsia="Times New Roman" w:cs="Segoe UI"/>
-                <w:color w:val="7F7F7F" w:themeColor="text1" w:themeTint="80"/>
                 <w:kern w:val="0"/>
                 <w:szCs w:val="24"/>
                 <w:lang w:eastAsia="en-CA"/>
@@ -1459,7 +1424,6 @@
               <w:jc w:val="right"/>
               <w:rPr>
                 <w:rFonts w:eastAsia="Times New Roman" w:cs="Segoe UI"/>
-                <w:color w:val="7F7F7F" w:themeColor="text1" w:themeTint="80"/>
                 <w:kern w:val="0"/>
                 <w:szCs w:val="24"/>
                 <w:lang w:eastAsia="en-CA"/>
@@ -1469,7 +1433,6 @@
             <w:r>
               <w:rPr>
                 <w:rFonts w:eastAsia="Times New Roman" w:cs="Segoe UI"/>
-                <w:color w:val="7F7F7F" w:themeColor="text1" w:themeTint="80"/>
                 <w:kern w:val="0"/>
                 <w:szCs w:val="24"/>
                 <w:lang w:eastAsia="en-CA"/>
@@ -1611,7 +1574,6 @@
               <w:jc w:val="right"/>
               <w:rPr>
                 <w:rFonts w:eastAsia="Times New Roman" w:cs="Segoe UI"/>
-                <w:color w:val="7F7F7F" w:themeColor="text1" w:themeTint="80"/>
                 <w:kern w:val="0"/>
                 <w:szCs w:val="24"/>
                 <w:lang w:eastAsia="en-CA"/>
@@ -1621,7 +1583,6 @@
             <w:r>
               <w:rPr>
                 <w:rFonts w:eastAsia="Times New Roman" w:cs="Segoe UI"/>
-                <w:color w:val="7F7F7F" w:themeColor="text1" w:themeTint="80"/>
                 <w:kern w:val="0"/>
                 <w:szCs w:val="24"/>
                 <w:lang w:eastAsia="en-CA"/>
@@ -1743,7 +1704,6 @@
               <w:jc w:val="right"/>
               <w:rPr>
                 <w:rFonts w:eastAsia="Times New Roman" w:cs="Segoe UI"/>
-                <w:color w:val="7F7F7F" w:themeColor="text1" w:themeTint="80"/>
                 <w:kern w:val="0"/>
                 <w:szCs w:val="24"/>
                 <w:lang w:eastAsia="en-CA"/>
@@ -1753,7 +1713,6 @@
             <w:r>
               <w:rPr>
                 <w:rFonts w:eastAsia="Times New Roman" w:cs="Segoe UI"/>
-                <w:color w:val="7F7F7F" w:themeColor="text1" w:themeTint="80"/>
                 <w:kern w:val="0"/>
                 <w:szCs w:val="24"/>
                 <w:lang w:eastAsia="en-CA"/>
@@ -1793,7 +1752,7 @@
               </w:rPr>
               <w:t>\</w:t>
             </w:r>
-            <w:proofErr w:type="gramStart"/>
+            <w:proofErr w:type="spellStart"/>
             <w:r>
               <w:rPr>
                 <w:rFonts w:cs="Segoe UI"/>
@@ -1803,6 +1762,7 @@
               </w:rPr>
               <w:t>InsertBackgroundPicture</w:t>
             </w:r>
+            <w:proofErr w:type="spellEnd"/>
             <w:r>
               <w:rPr>
                 <w:rFonts w:cs="Segoe UI"/>
@@ -1812,42 +1772,45 @@
               </w:rPr>
               <w:t>{</w:t>
             </w:r>
-            <w:proofErr w:type="gramEnd"/>
-            <w:r>
-              <w:rPr>
-                <w:rFonts w:cs="Segoe UI"/>
-                <w:kern w:val="0"/>
-                <w:sz w:val="22"/>
-                <w:szCs w:val="22"/>
-              </w:rPr>
-              <w:t>filename-with-no-spaces</w:t>
-            </w:r>
-            <w:r>
-              <w:rPr>
-                <w:rFonts w:cs="Segoe UI"/>
-                <w:kern w:val="0"/>
-                <w:sz w:val="22"/>
-                <w:szCs w:val="22"/>
-              </w:rPr>
-              <w:t xml:space="preserve">.png or </w:t>
-            </w:r>
-            <w:r>
-              <w:rPr>
-                <w:rFonts w:cs="Segoe UI"/>
-                <w:kern w:val="0"/>
-                <w:sz w:val="22"/>
-                <w:szCs w:val="22"/>
-              </w:rPr>
-              <w:t>.pdf</w:t>
-            </w:r>
-            <w:r>
-              <w:rPr>
-                <w:rFonts w:cs="Segoe UI"/>
-                <w:kern w:val="0"/>
-                <w:sz w:val="22"/>
-                <w:szCs w:val="22"/>
-              </w:rPr>
-              <w:t>}</w:t>
+            <w:r>
+              <w:rPr>
+                <w:rFonts w:cs="Segoe UI"/>
+                <w:kern w:val="0"/>
+                <w:sz w:val="22"/>
+                <w:szCs w:val="22"/>
+              </w:rPr>
+              <w:t>aldosterone-mechanism-page-1</w:t>
+            </w:r>
+            <w:r>
+              <w:rPr>
+                <w:rFonts w:cs="Segoe UI"/>
+                <w:kern w:val="0"/>
+                <w:sz w:val="22"/>
+                <w:szCs w:val="22"/>
+              </w:rPr>
+              <w:t>.png}</w:t>
+            </w:r>
+            <w:r>
+              <w:rPr>
+                <w:rFonts w:cs="Segoe UI"/>
+                <w:kern w:val="0"/>
+                <w:sz w:val="22"/>
+                <w:szCs w:val="22"/>
+              </w:rPr>
+              <w:br/>
+            </w:r>
+            <w:r>
+              <w:rPr>
+                <w:rFonts w:cs="Segoe UI"/>
+                <w:bCs/>
+                <w:color w:val="000000"/>
+                <w:kern w:val="0"/>
+                <w:sz w:val="22"/>
+                <w:szCs w:val="22"/>
+                <w:lang w:eastAsia="en-CA"/>
+                <w14:ligatures w14:val="none"/>
+              </w:rPr>
+              <w:t>! Use hyphens as separators, no spaces allowed</w:t>
             </w:r>
           </w:p>
         </w:tc>

</xml_diff>